<commit_message>
TinyButStrong 3.10.1 and OpenTBS 1.9.10
</commit_message>
<xml_diff>
--- a/demo_opentbs/demo_ms_word.docx
+++ b/demo_opentbs/demo_ms_word.docx
@@ -9,8 +9,6 @@
           <w:lang w:val="en-US"/>
         </w:rPr>
       </w:pPr>
-      <w:bookmarkStart w:id="0" w:name="_GoBack"/>
-      <w:bookmarkEnd w:id="0"/>
       <w:r>
         <w:rPr>
           <w:lang w:val="en-US"/>
@@ -123,6 +121,11 @@
     </w:p>
     <w:p>
       <w:pPr>
+        <w:pStyle w:val="Paragraphedeliste"/>
+        <w:numPr>
+          <w:ilvl w:val="0"/>
+          <w:numId w:val="14"/>
+        </w:numPr>
         <w:tabs>
           <w:tab w:val="left" w:pos="360"/>
         </w:tabs>
@@ -136,11 +139,64 @@
           <w:color w:val="800000"/>
           <w:lang w:val="en-US"/>
         </w:rPr>
-        <w:t>Since OpenTBS version 1.5.0, there is no need to deactivate Spell Checking and Change Tracking ids in the Microsoft Word options. Those features used to deconstruct TBS fields, but now OpenTBS automatically cleans up for you such tags in the XML source of the Ms Word template.</w:t>
+        <w:t xml:space="preserve">Some revision formats, spelling errors and grammar errors in your template may split TBS tags in an invisible way.  Such split TBS tags are quite often not recognized by OpenTBS, they remain not merged. You can clean-up a split TBS tag by select it, then cut, and then do </w:t>
+      </w:r>
+      <w:r>
+        <w:rPr>
+          <w:i/>
+          <w:color w:val="800000"/>
+          <w:lang w:val="en-US"/>
+        </w:rPr>
+        <w:t>paste without formatting</w:t>
+      </w:r>
+      <w:r>
+        <w:rPr>
+          <w:color w:val="800000"/>
+          <w:lang w:val="en-US"/>
+        </w:rPr>
+        <w:t xml:space="preserve">. You can also clean-up split TBS tags using the </w:t>
+      </w:r>
+      <w:r>
+        <w:rPr>
+          <w:i/>
+          <w:color w:val="800000"/>
+          <w:lang w:val="en-US"/>
+        </w:rPr>
+        <w:t xml:space="preserve">OpenTBS add-in for </w:t>
+      </w:r>
+      <w:proofErr w:type="spellStart"/>
+      <w:r>
+        <w:rPr>
+          <w:i/>
+          <w:color w:val="800000"/>
+          <w:lang w:val="en-US"/>
+        </w:rPr>
+        <w:t>Ms</w:t>
+      </w:r>
+      <w:proofErr w:type="spellEnd"/>
+      <w:r>
+        <w:rPr>
+          <w:i/>
+          <w:color w:val="800000"/>
+          <w:lang w:val="en-US"/>
+        </w:rPr>
+        <w:t xml:space="preserve"> Word</w:t>
+      </w:r>
+      <w:r>
+        <w:rPr>
+          <w:color w:val="800000"/>
+          <w:lang w:val="en-US"/>
+        </w:rPr>
+        <w:t xml:space="preserve"> given with the OpenTBS package.</w:t>
       </w:r>
     </w:p>
     <w:p>
       <w:pPr>
+        <w:pStyle w:val="Paragraphedeliste"/>
+        <w:numPr>
+          <w:ilvl w:val="0"/>
+          <w:numId w:val="14"/>
+        </w:numPr>
         <w:tabs>
           <w:tab w:val="left" w:pos="360"/>
         </w:tabs>
@@ -154,11 +210,32 @@
           <w:color w:val="800000"/>
           <w:lang w:val="en-US"/>
         </w:rPr>
-        <w:t>Comments, footnotes and endnotes of your Ms Word documents are stored in separated sub-files in the DOCX archive. Thus, you need to manually load the corresponding sub-files in order to merge possible TBS fields placed inside those types of contents.</w:t>
+        <w:t xml:space="preserve">Comments, footnotes and endnotes of your </w:t>
+      </w:r>
+      <w:proofErr w:type="spellStart"/>
+      <w:r>
+        <w:rPr>
+          <w:color w:val="800000"/>
+          <w:lang w:val="en-US"/>
+        </w:rPr>
+        <w:t>Ms</w:t>
+      </w:r>
+      <w:proofErr w:type="spellEnd"/>
+      <w:r>
+        <w:rPr>
+          <w:color w:val="800000"/>
+          <w:lang w:val="en-US"/>
+        </w:rPr>
+        <w:t xml:space="preserve"> Word documents are stored in separated sub-files in the DOCX file. Thus, you need to manually load the corresponding sub-files in order to merge possible TBS fields placed inside those types of contents.</w:t>
       </w:r>
     </w:p>
     <w:p>
       <w:pPr>
+        <w:pStyle w:val="Paragraphedeliste"/>
+        <w:numPr>
+          <w:ilvl w:val="0"/>
+          <w:numId w:val="14"/>
+        </w:numPr>
         <w:tabs>
           <w:tab w:val="left" w:pos="360"/>
         </w:tabs>
@@ -172,7 +249,16 @@
           <w:color w:val="800000"/>
           <w:lang w:val="en-US"/>
         </w:rPr>
-        <w:t>Headers and footers are saved in separated sub-files too. But OpenTBS automatically load those files for you, and thus “</w:t>
+        <w:t>Headers and footers are saved in separated sub-files too</w:t>
+      </w:r>
+      <w:bookmarkStart w:id="0" w:name="_GoBack"/>
+      <w:bookmarkEnd w:id="0"/>
+      <w:r>
+        <w:rPr>
+          <w:color w:val="800000"/>
+          <w:lang w:val="en-US"/>
+        </w:rPr>
+        <w:t>. But OpenTBS automatically load those files for you, and thus “</w:t>
       </w:r>
       <w:proofErr w:type="spellStart"/>
       <w:r>
@@ -204,7 +290,22 @@
           <w:color w:val="800000"/>
           <w:lang w:val="en-US"/>
         </w:rPr>
-        <w:t>” tags are automatically merged in headers and footers.</w:t>
+        <w:t xml:space="preserve">” tags are automatically merged in headers and footers. For other merging in headers and footers you have to use command </w:t>
+      </w:r>
+      <w:r>
+        <w:rPr>
+          <w:smallCaps/>
+          <w:color w:val="800000"/>
+          <w:lang w:val="en-US"/>
+        </w:rPr>
+        <w:t>OPENTBS_SELECT_HEADER</w:t>
+      </w:r>
+      <w:r>
+        <w:rPr>
+          <w:color w:val="800000"/>
+          <w:lang w:val="en-US"/>
+        </w:rPr>
+        <w:t>.</w:t>
       </w:r>
     </w:p>
     <w:p>
@@ -820,49 +921,14 @@
         <w:rPr>
           <w:lang w:val="en-US"/>
         </w:rPr>
-        <w:t>This one will be deleted [</w:t>
-      </w:r>
-      <w:proofErr w:type="spellStart"/>
-      <w:r>
-        <w:rPr>
-          <w:lang w:val="en-US"/>
-        </w:rPr>
-        <w:t>onload;block</w:t>
-      </w:r>
-      <w:proofErr w:type="spellEnd"/>
-      <w:r>
-        <w:rPr>
-          <w:lang w:val="en-US"/>
-        </w:rPr>
-        <w:t>=</w:t>
-      </w:r>
-      <w:proofErr w:type="spellStart"/>
-      <w:r>
-        <w:rPr>
-          <w:lang w:val="en-US"/>
-        </w:rPr>
-        <w:t>tbs:p;when</w:t>
-      </w:r>
-      <w:proofErr w:type="spellEnd"/>
-      <w:r>
-        <w:rPr>
-          <w:lang w:val="en-US"/>
-        </w:rPr>
-        <w:t xml:space="preserve"> [</w:t>
-      </w:r>
-      <w:proofErr w:type="spellStart"/>
-      <w:r>
-        <w:rPr>
-          <w:lang w:val="en-US"/>
-        </w:rPr>
-        <w:t>var.x_delete</w:t>
-      </w:r>
-      <w:proofErr w:type="spellEnd"/>
-      <w:r>
-        <w:rPr>
-          <w:lang w:val="en-US"/>
-        </w:rPr>
-        <w:t>]=0]</w:t>
+        <w:t xml:space="preserve">This one will be deleted </w:t>
+      </w:r>
+      <w:r>
+        <w:rPr>
+          <w:noProof/>
+          <w:lang w:val="en-US"/>
+        </w:rPr>
+        <w:t>[onload;block=tbs:p;when [var.x_delete]=0]</w:t>
       </w:r>
     </w:p>
     <w:p>
@@ -880,21 +946,7 @@
         <w:rPr>
           <w:lang w:val="en-US"/>
         </w:rPr>
-        <w:t xml:space="preserve">But numbering will be automatically arranged by </w:t>
-      </w:r>
-      <w:proofErr w:type="spellStart"/>
-      <w:r>
-        <w:rPr>
-          <w:lang w:val="en-US"/>
-        </w:rPr>
-        <w:t>Ms</w:t>
-      </w:r>
-      <w:proofErr w:type="spellEnd"/>
-      <w:r>
-        <w:rPr>
-          <w:lang w:val="en-US"/>
-        </w:rPr>
-        <w:t xml:space="preserve"> Word</w:t>
+        <w:t>But numbering will be automatically arranged by Ms Word</w:t>
       </w:r>
     </w:p>
     <w:p>
@@ -968,49 +1020,14 @@
         <w:rPr>
           <w:lang w:val="en-US"/>
         </w:rPr>
-        <w:t>This one will be deleted [</w:t>
-      </w:r>
-      <w:proofErr w:type="spellStart"/>
-      <w:r>
-        <w:rPr>
-          <w:lang w:val="en-US"/>
-        </w:rPr>
-        <w:t>onload;block</w:t>
-      </w:r>
-      <w:proofErr w:type="spellEnd"/>
-      <w:r>
-        <w:rPr>
-          <w:lang w:val="en-US"/>
-        </w:rPr>
-        <w:t>=</w:t>
-      </w:r>
-      <w:proofErr w:type="spellStart"/>
-      <w:r>
-        <w:rPr>
-          <w:lang w:val="en-US"/>
-        </w:rPr>
-        <w:t>tbs:p;when</w:t>
-      </w:r>
-      <w:proofErr w:type="spellEnd"/>
-      <w:r>
-        <w:rPr>
-          <w:lang w:val="en-US"/>
-        </w:rPr>
-        <w:t xml:space="preserve"> [</w:t>
-      </w:r>
-      <w:proofErr w:type="spellStart"/>
-      <w:r>
-        <w:rPr>
-          <w:lang w:val="en-US"/>
-        </w:rPr>
-        <w:t>var.x_delete</w:t>
-      </w:r>
-      <w:proofErr w:type="spellEnd"/>
-      <w:r>
-        <w:rPr>
-          <w:lang w:val="en-US"/>
-        </w:rPr>
-        <w:t>]=0]</w:t>
+        <w:t xml:space="preserve">This one will be deleted </w:t>
+      </w:r>
+      <w:r>
+        <w:rPr>
+          <w:noProof/>
+          <w:lang w:val="en-US"/>
+        </w:rPr>
+        <w:t>[onload;block=tbs:p;when [var.x_delete]=0]</w:t>
       </w:r>
     </w:p>
     <w:p>
@@ -1075,71 +1092,20 @@
         <w:rPr>
           <w:lang w:val="en-US"/>
         </w:rPr>
-        <w:t>So you can delete the part using this: [</w:t>
-      </w:r>
-      <w:proofErr w:type="spellStart"/>
-      <w:r>
-        <w:rPr>
-          <w:lang w:val="en-US"/>
-        </w:rPr>
-        <w:t>onload</w:t>
-      </w:r>
-      <w:proofErr w:type="gramStart"/>
-      <w:r>
-        <w:rPr>
-          <w:lang w:val="en-US"/>
-        </w:rPr>
-        <w:t>;block</w:t>
-      </w:r>
-      <w:proofErr w:type="spellEnd"/>
-      <w:proofErr w:type="gramEnd"/>
-      <w:r>
-        <w:rPr>
-          <w:lang w:val="en-US"/>
-        </w:rPr>
-        <w:t>=</w:t>
-      </w:r>
-      <w:proofErr w:type="spellStart"/>
-      <w:r>
-        <w:rPr>
-          <w:lang w:val="en-US"/>
-        </w:rPr>
-        <w:t>tbs:p+tbs:p</w:t>
-      </w:r>
-      <w:proofErr w:type="spellEnd"/>
-      <w:r>
-        <w:rPr>
-          <w:lang w:val="en-US"/>
-        </w:rPr>
-        <w:t>+(</w:t>
-      </w:r>
-      <w:proofErr w:type="spellStart"/>
-      <w:r>
-        <w:rPr>
-          <w:lang w:val="en-US"/>
-        </w:rPr>
-        <w:t>tbs:p</w:t>
-      </w:r>
-      <w:proofErr w:type="spellEnd"/>
-      <w:r>
-        <w:rPr>
-          <w:lang w:val="en-US"/>
-        </w:rPr>
-        <w:t>);when [</w:t>
-      </w:r>
-      <w:proofErr w:type="spellStart"/>
-      <w:r>
-        <w:rPr>
-          <w:lang w:val="en-US"/>
-        </w:rPr>
-        <w:t>var.x_delete</w:t>
-      </w:r>
-      <w:proofErr w:type="spellEnd"/>
-      <w:r>
-        <w:rPr>
-          <w:lang w:val="en-US"/>
-        </w:rPr>
-        <w:t>]=0].</w:t>
+        <w:t xml:space="preserve">So you can delete the part using this: </w:t>
+      </w:r>
+      <w:r>
+        <w:rPr>
+          <w:noProof/>
+          <w:lang w:val="en-US"/>
+        </w:rPr>
+        <w:t>[onload;block=tbs:p+tbs:p+(tbs:p);when [var.x_delete]=0]</w:t>
+      </w:r>
+      <w:r>
+        <w:rPr>
+          <w:lang w:val="en-US"/>
+        </w:rPr>
+        <w:t>.</w:t>
       </w:r>
     </w:p>
     <w:p>
@@ -1437,24 +1403,14 @@
         </w:rPr>
         <w:t>The example also use a block defined with the alias “</w:t>
       </w:r>
-      <w:proofErr w:type="spellStart"/>
-      <w:r>
-        <w:rPr>
+      <w:r>
+        <w:rPr>
+          <w:noProof/>
           <w:color w:val="800000"/>
           <w:lang w:val="en-US"/>
         </w:rPr>
-        <w:t>tbs</w:t>
-      </w:r>
-      <w:proofErr w:type="gramStart"/>
-      <w:r>
-        <w:rPr>
-          <w:color w:val="800000"/>
-          <w:lang w:val="en-US"/>
-        </w:rPr>
-        <w:t>:page</w:t>
-      </w:r>
-      <w:proofErr w:type="spellEnd"/>
-      <w:proofErr w:type="gramEnd"/>
+        <w:t>tbs:page</w:t>
+      </w:r>
       <w:r>
         <w:rPr>
           <w:color w:val="800000"/>
@@ -1675,37 +1631,27 @@
       </w:rPr>
       <w:t xml:space="preserve">Example #3: merging data in Header and Footer.  </w:t>
     </w:r>
-    <w:proofErr w:type="gramStart"/>
     <w:r>
       <w:rPr>
         <w:color w:val="365F91"/>
         <w:lang w:val="en-US"/>
       </w:rPr>
-      <w:t>demo</w:t>
+      <w:t>demo for “</w:t>
     </w:r>
-    <w:proofErr w:type="gramEnd"/>
     <w:r>
       <w:rPr>
+        <w:noProof/>
         <w:color w:val="365F91"/>
         <w:lang w:val="en-US"/>
       </w:rPr>
-      <w:t xml:space="preserve"> for “[</w:t>
+      <w:t>[onshow.yourname]</w:t>
     </w:r>
-    <w:proofErr w:type="spellStart"/>
     <w:r>
       <w:rPr>
         <w:color w:val="365F91"/>
         <w:lang w:val="en-US"/>
       </w:rPr>
-      <w:t>onshow.yourname</w:t>
-    </w:r>
-    <w:proofErr w:type="spellEnd"/>
-    <w:r>
-      <w:rPr>
-        <w:color w:val="365F91"/>
-        <w:lang w:val="en-US"/>
-      </w:rPr>
-      <w:t>]”</w:t>
+      <w:t>”</w:t>
     </w:r>
     <w:r>
       <w:rPr>
@@ -1720,98 +1666,7 @@
         <w:szCs w:val="16"/>
         <w:lang w:val="en-US"/>
       </w:rPr>
-      <w:t>OpenTBS automatically merges “</w:t>
-    </w:r>
-    <w:proofErr w:type="spellStart"/>
-    <w:r>
-      <w:rPr>
-        <w:color w:val="943634"/>
-        <w:sz w:val="16"/>
-        <w:szCs w:val="16"/>
-        <w:lang w:val="en-US"/>
-      </w:rPr>
-      <w:t>onshow</w:t>
-    </w:r>
-    <w:proofErr w:type="spellEnd"/>
-    <w:r>
-      <w:rPr>
-        <w:color w:val="943634"/>
-        <w:sz w:val="16"/>
-        <w:szCs w:val="16"/>
-        <w:lang w:val="en-US"/>
-      </w:rPr>
-      <w:t>” and “</w:t>
-    </w:r>
-    <w:proofErr w:type="spellStart"/>
-    <w:r>
-      <w:rPr>
-        <w:color w:val="943634"/>
-        <w:sz w:val="16"/>
-        <w:szCs w:val="16"/>
-        <w:lang w:val="en-US"/>
-      </w:rPr>
-      <w:t>onload</w:t>
-    </w:r>
-    <w:proofErr w:type="spellEnd"/>
-    <w:r>
-      <w:rPr>
-        <w:color w:val="943634"/>
-        <w:sz w:val="16"/>
-        <w:szCs w:val="16"/>
-        <w:lang w:val="en-US"/>
-      </w:rPr>
-      <w:t xml:space="preserve">” fields in the header and the footer. An </w:t>
-    </w:r>
-    <w:proofErr w:type="spellStart"/>
-    <w:r>
-      <w:rPr>
-        <w:color w:val="943634"/>
-        <w:sz w:val="16"/>
-        <w:szCs w:val="16"/>
-        <w:lang w:val="en-US"/>
-      </w:rPr>
-      <w:t>MsWord</w:t>
-    </w:r>
-    <w:proofErr w:type="spellEnd"/>
-    <w:r>
-      <w:rPr>
-        <w:color w:val="943634"/>
-        <w:sz w:val="16"/>
-        <w:szCs w:val="16"/>
-        <w:lang w:val="en-US"/>
-      </w:rPr>
-      <w:t xml:space="preserve"> document can have only 3 header/footer contents: first page, odd pages, other pages. Header and footer contents are stored in separate XML sub-files. Thus you need the load them in order to perform </w:t>
-    </w:r>
-    <w:proofErr w:type="spellStart"/>
-    <w:proofErr w:type="gramStart"/>
-    <w:r>
-      <w:rPr>
-        <w:color w:val="943634"/>
-        <w:sz w:val="16"/>
-        <w:szCs w:val="16"/>
-        <w:lang w:val="en-US"/>
-      </w:rPr>
-      <w:t>MergeBlock</w:t>
-    </w:r>
-    <w:proofErr w:type="spellEnd"/>
-    <w:r>
-      <w:rPr>
-        <w:color w:val="943634"/>
-        <w:sz w:val="16"/>
-        <w:szCs w:val="16"/>
-        <w:lang w:val="en-US"/>
-      </w:rPr>
-      <w:t>(</w:t>
-    </w:r>
-    <w:proofErr w:type="gramEnd"/>
-    <w:r>
-      <w:rPr>
-        <w:color w:val="943634"/>
-        <w:sz w:val="16"/>
-        <w:szCs w:val="16"/>
-        <w:lang w:val="en-US"/>
-      </w:rPr>
-      <w:t>) or other manual merges in them.</w:t>
+      <w:t>OpenTBS automatically merges “onshow” and “onload” fields in the header and the footer. An Ms Word document can have only 3 header/footer contents: first page, odd pages, other pages. Header and footer contents are stored in separate XML sub-files. Thus you need the load them in order to perform MergeBlock() or other manual merges in them.</w:t>
     </w:r>
   </w:p>
 </w:ftr>
@@ -2045,6 +1900,119 @@
     </w:lvl>
   </w:abstractNum>
   <w:abstractNum w:abstractNumId="10">
+    <w:nsid w:val="007C4229"/>
+    <w:multiLevelType w:val="hybridMultilevel"/>
+    <w:tmpl w:val="AFC4893C"/>
+    <w:lvl w:ilvl="0" w:tplc="040C0001">
+      <w:start w:val="1"/>
+      <w:numFmt w:val="bullet"/>
+      <w:lvlText w:val=""/>
+      <w:lvlJc w:val="left"/>
+      <w:pPr>
+        <w:ind w:left="360" w:hanging="360"/>
+      </w:pPr>
+      <w:rPr>
+        <w:rFonts w:ascii="Symbol" w:hAnsi="Symbol" w:hint="default"/>
+      </w:rPr>
+    </w:lvl>
+    <w:lvl w:ilvl="1" w:tplc="040C0003" w:tentative="1">
+      <w:start w:val="1"/>
+      <w:numFmt w:val="bullet"/>
+      <w:lvlText w:val="o"/>
+      <w:lvlJc w:val="left"/>
+      <w:pPr>
+        <w:ind w:left="1080" w:hanging="360"/>
+      </w:pPr>
+      <w:rPr>
+        <w:rFonts w:ascii="Courier New" w:hAnsi="Courier New" w:cs="Courier New" w:hint="default"/>
+      </w:rPr>
+    </w:lvl>
+    <w:lvl w:ilvl="2" w:tplc="040C0005" w:tentative="1">
+      <w:start w:val="1"/>
+      <w:numFmt w:val="bullet"/>
+      <w:lvlText w:val=""/>
+      <w:lvlJc w:val="left"/>
+      <w:pPr>
+        <w:ind w:left="1800" w:hanging="360"/>
+      </w:pPr>
+      <w:rPr>
+        <w:rFonts w:ascii="Wingdings" w:hAnsi="Wingdings" w:hint="default"/>
+      </w:rPr>
+    </w:lvl>
+    <w:lvl w:ilvl="3" w:tplc="040C0001" w:tentative="1">
+      <w:start w:val="1"/>
+      <w:numFmt w:val="bullet"/>
+      <w:lvlText w:val=""/>
+      <w:lvlJc w:val="left"/>
+      <w:pPr>
+        <w:ind w:left="2520" w:hanging="360"/>
+      </w:pPr>
+      <w:rPr>
+        <w:rFonts w:ascii="Symbol" w:hAnsi="Symbol" w:hint="default"/>
+      </w:rPr>
+    </w:lvl>
+    <w:lvl w:ilvl="4" w:tplc="040C0003" w:tentative="1">
+      <w:start w:val="1"/>
+      <w:numFmt w:val="bullet"/>
+      <w:lvlText w:val="o"/>
+      <w:lvlJc w:val="left"/>
+      <w:pPr>
+        <w:ind w:left="3240" w:hanging="360"/>
+      </w:pPr>
+      <w:rPr>
+        <w:rFonts w:ascii="Courier New" w:hAnsi="Courier New" w:cs="Courier New" w:hint="default"/>
+      </w:rPr>
+    </w:lvl>
+    <w:lvl w:ilvl="5" w:tplc="040C0005" w:tentative="1">
+      <w:start w:val="1"/>
+      <w:numFmt w:val="bullet"/>
+      <w:lvlText w:val=""/>
+      <w:lvlJc w:val="left"/>
+      <w:pPr>
+        <w:ind w:left="3960" w:hanging="360"/>
+      </w:pPr>
+      <w:rPr>
+        <w:rFonts w:ascii="Wingdings" w:hAnsi="Wingdings" w:hint="default"/>
+      </w:rPr>
+    </w:lvl>
+    <w:lvl w:ilvl="6" w:tplc="040C0001" w:tentative="1">
+      <w:start w:val="1"/>
+      <w:numFmt w:val="bullet"/>
+      <w:lvlText w:val=""/>
+      <w:lvlJc w:val="left"/>
+      <w:pPr>
+        <w:ind w:left="4680" w:hanging="360"/>
+      </w:pPr>
+      <w:rPr>
+        <w:rFonts w:ascii="Symbol" w:hAnsi="Symbol" w:hint="default"/>
+      </w:rPr>
+    </w:lvl>
+    <w:lvl w:ilvl="7" w:tplc="040C0003" w:tentative="1">
+      <w:start w:val="1"/>
+      <w:numFmt w:val="bullet"/>
+      <w:lvlText w:val="o"/>
+      <w:lvlJc w:val="left"/>
+      <w:pPr>
+        <w:ind w:left="5400" w:hanging="360"/>
+      </w:pPr>
+      <w:rPr>
+        <w:rFonts w:ascii="Courier New" w:hAnsi="Courier New" w:cs="Courier New" w:hint="default"/>
+      </w:rPr>
+    </w:lvl>
+    <w:lvl w:ilvl="8" w:tplc="040C0005" w:tentative="1">
+      <w:start w:val="1"/>
+      <w:numFmt w:val="bullet"/>
+      <w:lvlText w:val=""/>
+      <w:lvlJc w:val="left"/>
+      <w:pPr>
+        <w:ind w:left="6120" w:hanging="360"/>
+      </w:pPr>
+      <w:rPr>
+        <w:rFonts w:ascii="Wingdings" w:hAnsi="Wingdings" w:hint="default"/>
+      </w:rPr>
+    </w:lvl>
+  </w:abstractNum>
+  <w:abstractNum w:abstractNumId="11">
     <w:nsid w:val="09CC1947"/>
     <w:multiLevelType w:val="multilevel"/>
     <w:tmpl w:val="040C001F"/>
@@ -2130,7 +2098,7 @@
       </w:pPr>
     </w:lvl>
   </w:abstractNum>
-  <w:abstractNum w:abstractNumId="11">
+  <w:abstractNum w:abstractNumId="12">
     <w:nsid w:val="3AC60A2F"/>
     <w:multiLevelType w:val="hybridMultilevel"/>
     <w:tmpl w:val="A67C90DE"/>
@@ -2270,7 +2238,7 @@
       </w:rPr>
     </w:lvl>
   </w:abstractNum>
-  <w:abstractNum w:abstractNumId="12">
+  <w:abstractNum w:abstractNumId="13">
     <w:nsid w:val="7C3131A2"/>
     <w:multiLevelType w:val="hybridMultilevel"/>
     <w:tmpl w:val="82962B8A"/>
@@ -2414,13 +2382,28 @@
     <w:abstractNumId w:val="4"/>
   </w:num>
   <w:num w:numId="11">
+    <w:abstractNumId w:val="12"/>
+  </w:num>
+  <w:num w:numId="12">
     <w:abstractNumId w:val="11"/>
   </w:num>
-  <w:num w:numId="12">
+  <w:num w:numId="13">
+    <w:abstractNumId w:val="13"/>
+  </w:num>
+  <w:num w:numId="14">
     <w:abstractNumId w:val="10"/>
   </w:num>
-  <w:num w:numId="13">
-    <w:abstractNumId w:val="12"/>
+  <w:num w:numId="15">
+    <w:abstractNumId w:val="10"/>
+    <w:lvlOverride w:ilvl="0"/>
+    <w:lvlOverride w:ilvl="1"/>
+    <w:lvlOverride w:ilvl="2"/>
+    <w:lvlOverride w:ilvl="3"/>
+    <w:lvlOverride w:ilvl="4"/>
+    <w:lvlOverride w:ilvl="5"/>
+    <w:lvlOverride w:ilvl="6"/>
+    <w:lvlOverride w:ilvl="7"/>
+    <w:lvlOverride w:ilvl="8"/>
   </w:num>
 </w:numbering>
 </file>
@@ -3628,11 +3611,11 @@
         </c:dLbls>
         <c:marker val="1"/>
         <c:smooth val="0"/>
-        <c:axId val="31687040"/>
-        <c:axId val="31688576"/>
+        <c:axId val="197484928"/>
+        <c:axId val="197486464"/>
       </c:lineChart>
       <c:catAx>
-        <c:axId val="31687040"/>
+        <c:axId val="197484928"/>
         <c:scaling>
           <c:orientation val="minMax"/>
         </c:scaling>
@@ -3641,7 +3624,7 @@
         <c:majorTickMark val="out"/>
         <c:minorTickMark val="none"/>
         <c:tickLblPos val="nextTo"/>
-        <c:crossAx val="31688576"/>
+        <c:crossAx val="197486464"/>
         <c:crosses val="autoZero"/>
         <c:auto val="1"/>
         <c:lblAlgn val="ctr"/>
@@ -3649,7 +3632,7 @@
         <c:noMultiLvlLbl val="0"/>
       </c:catAx>
       <c:valAx>
-        <c:axId val="31688576"/>
+        <c:axId val="197486464"/>
         <c:scaling>
           <c:orientation val="minMax"/>
         </c:scaling>
@@ -3660,7 +3643,7 @@
         <c:majorTickMark val="out"/>
         <c:minorTickMark val="none"/>
         <c:tickLblPos val="nextTo"/>
-        <c:crossAx val="31687040"/>
+        <c:crossAx val="197484928"/>
         <c:crosses val="autoZero"/>
         <c:crossBetween val="between"/>
       </c:valAx>
@@ -3976,7 +3959,7 @@
 </file>
 
 <file path=customXml/itemProps1.xml><?xml version="1.0" encoding="utf-8"?>
-<ds:datastoreItem xmlns:ds="http://schemas.openxmlformats.org/officeDocument/2006/customXml" ds:itemID="{9128D154-424E-4F34-9E9F-1713BC95654D}">
+<ds:datastoreItem xmlns:ds="http://schemas.openxmlformats.org/officeDocument/2006/customXml" ds:itemID="{A40E38EF-2870-482C-B200-6AFFCB7D059A}">
   <ds:schemaRefs>
     <ds:schemaRef ds:uri="http://schemas.openxmlformats.org/officeDocument/2006/bibliography"/>
   </ds:schemaRefs>

</xml_diff>